<commit_message>
Notizen aus der Besprechung 05.04.22
</commit_message>
<xml_diff>
--- a/Documents/Fragen_Besprechungen.docx
+++ b/Documents/Fragen_Besprechungen.docx
@@ -38,43 +38,7 @@
           <w:sz w:val="24"/>
           <w:szCs w:val="24"/>
         </w:rPr>
-        <w:t>Warum haben wir „</w:t>
-      </w:r>
-      <w:proofErr w:type="spellStart"/>
-      <w:r>
-        <w:rPr>
-          <w:rFonts w:ascii="Arial" w:hAnsi="Arial" w:cs="Arial"/>
-          <w:sz w:val="24"/>
-          <w:szCs w:val="24"/>
-        </w:rPr>
-        <w:t>DeviationID</w:t>
-      </w:r>
-      <w:proofErr w:type="spellEnd"/>
-      <w:r>
-        <w:rPr>
-          <w:rFonts w:ascii="Arial" w:hAnsi="Arial" w:cs="Arial"/>
-          <w:sz w:val="24"/>
-          <w:szCs w:val="24"/>
-        </w:rPr>
-        <w:t xml:space="preserve"> </w:t>
-      </w:r>
-      <w:proofErr w:type="spellStart"/>
-      <w:r>
-        <w:rPr>
-          <w:rFonts w:ascii="Arial" w:hAnsi="Arial" w:cs="Arial"/>
-          <w:sz w:val="24"/>
-          <w:szCs w:val="24"/>
-        </w:rPr>
-        <w:t>ValueY</w:t>
-      </w:r>
-      <w:proofErr w:type="spellEnd"/>
-      <w:r>
-        <w:rPr>
-          <w:rFonts w:ascii="Arial" w:hAnsi="Arial" w:cs="Arial"/>
-          <w:sz w:val="24"/>
-          <w:szCs w:val="24"/>
-        </w:rPr>
-        <w:t>“ 0?</w:t>
+        <w:t>Warum haben wir „DeviationID ValueY“ 0?</w:t>
       </w:r>
     </w:p>
     <w:p>
@@ -378,8 +342,53 @@
         <w:rPr>
           <w:rFonts w:ascii="Arial" w:hAnsi="Arial" w:cs="Arial"/>
         </w:rPr>
-        <w:t>PowerPoint zeigen</w:t>
-      </w:r>
+        <w:t>„Deviation in StepID“ (Seite 3) für uns relevant?</w:t>
+      </w:r>
+    </w:p>
+    <w:p>
+      <w:pPr>
+        <w:pStyle w:val="Listenabsatz"/>
+        <w:numPr>
+          <w:ilvl w:val="1"/>
+          <w:numId w:val="1"/>
+        </w:numPr>
+        <w:rPr>
+          <w:rFonts w:ascii="Arial" w:hAnsi="Arial" w:cs="Arial"/>
+        </w:rPr>
+      </w:pPr>
+      <w:r>
+        <w:rPr>
+          <w:rFonts w:ascii="Arial" w:hAnsi="Arial" w:cs="Arial"/>
+        </w:rPr>
+        <w:t xml:space="preserve">Fehler Z tritt in den jeweiligen Schritten X bis Y auf =&gt; Dies sagt die „Deviation in StepID“ aus; Fehler Z kann ich nur in den Schritten, X bis Y finden </w:t>
+      </w:r>
+    </w:p>
+    <w:p>
+      <w:pPr>
+        <w:pStyle w:val="Listenabsatz"/>
+        <w:numPr>
+          <w:ilvl w:val="1"/>
+          <w:numId w:val="1"/>
+        </w:numPr>
+        <w:rPr>
+          <w:rFonts w:ascii="Arial" w:hAnsi="Arial" w:cs="Arial"/>
+        </w:rPr>
+      </w:pPr>
+      <w:r>
+        <w:rPr>
+          <w:rFonts w:ascii="Arial" w:hAnsi="Arial" w:cs="Arial"/>
+        </w:rPr>
+        <w:t>Wenn ich Anomalieerkennung so anpasse, dass ich nur in den einzelnen Schritte auswerte, muss ich dies berücksichtigen</w:t>
+      </w:r>
+    </w:p>
+    <w:p>
+      <w:pPr>
+        <w:pStyle w:val="Listenabsatz"/>
+        <w:ind w:left="1440"/>
+        <w:rPr>
+          <w:rFonts w:ascii="Arial" w:hAnsi="Arial" w:cs="Arial"/>
+        </w:rPr>
+      </w:pPr>
     </w:p>
     <w:p>
       <w:pPr>
@@ -396,7 +405,118 @@
         <w:rPr>
           <w:rFonts w:ascii="Arial" w:hAnsi="Arial" w:cs="Arial"/>
         </w:rPr>
-        <w:t>ML-Modell von Yannick zeigen</w:t>
+        <w:t>Sollen wir die „CuStepNo Value Y“ in das Modell mitaufnehmen?</w:t>
+      </w:r>
+    </w:p>
+    <w:p>
+      <w:pPr>
+        <w:pStyle w:val="Listenabsatz"/>
+        <w:numPr>
+          <w:ilvl w:val="1"/>
+          <w:numId w:val="1"/>
+        </w:numPr>
+        <w:rPr>
+          <w:rFonts w:ascii="Arial" w:hAnsi="Arial" w:cs="Arial"/>
+        </w:rPr>
+      </w:pPr>
+      <w:r>
+        <w:rPr>
+          <w:rFonts w:ascii="Arial" w:hAnsi="Arial" w:cs="Arial"/>
+        </w:rPr>
+        <w:t>Schritt sagt aus, in welchem Rezeptschritt sich die Anlage gerade befindet</w:t>
+      </w:r>
+    </w:p>
+    <w:p>
+      <w:pPr>
+        <w:pStyle w:val="Listenabsatz"/>
+        <w:numPr>
+          <w:ilvl w:val="1"/>
+          <w:numId w:val="1"/>
+        </w:numPr>
+        <w:rPr>
+          <w:rFonts w:ascii="Arial" w:hAnsi="Arial" w:cs="Arial"/>
+        </w:rPr>
+      </w:pPr>
+      <w:r>
+        <w:rPr>
+          <w:rFonts w:ascii="Arial" w:hAnsi="Arial" w:cs="Arial"/>
+        </w:rPr>
+        <w:t>In den unterschiedlichen Rezeptschritte verwenden wir unterschiedliche Anlageanteile und auch unterschiedliche Sensoren</w:t>
+      </w:r>
+    </w:p>
+    <w:p>
+      <w:pPr>
+        <w:pStyle w:val="Listenabsatz"/>
+        <w:numPr>
+          <w:ilvl w:val="1"/>
+          <w:numId w:val="1"/>
+        </w:numPr>
+        <w:rPr>
+          <w:rFonts w:ascii="Arial" w:hAnsi="Arial" w:cs="Arial"/>
+        </w:rPr>
+      </w:pPr>
+      <w:r>
+        <w:rPr>
+          <w:rFonts w:ascii="Arial" w:hAnsi="Arial" w:cs="Arial"/>
+        </w:rPr>
+        <w:t>Für uns im Moment irrelevant</w:t>
+      </w:r>
+    </w:p>
+    <w:p>
+      <w:pPr>
+        <w:pStyle w:val="Listenabsatz"/>
+        <w:numPr>
+          <w:ilvl w:val="1"/>
+          <w:numId w:val="1"/>
+        </w:numPr>
+        <w:rPr>
+          <w:rFonts w:ascii="Arial" w:hAnsi="Arial" w:cs="Arial"/>
+        </w:rPr>
+      </w:pPr>
+      <w:r>
+        <w:rPr>
+          <w:rFonts w:ascii="Arial" w:hAnsi="Arial" w:cs="Arial"/>
+        </w:rPr>
+        <w:t>Unterscheidung wichtig, wenn die Anlage mehrfach belegt, ist</w:t>
+      </w:r>
+    </w:p>
+    <w:p>
+      <w:pPr>
+        <w:pStyle w:val="Listenabsatz"/>
+        <w:numPr>
+          <w:ilvl w:val="1"/>
+          <w:numId w:val="1"/>
+        </w:numPr>
+        <w:rPr>
+          <w:rFonts w:ascii="Arial" w:hAnsi="Arial" w:cs="Arial"/>
+        </w:rPr>
+      </w:pPr>
+      <w:r>
+        <w:rPr>
+          <w:rFonts w:ascii="Arial" w:hAnsi="Arial" w:cs="Arial"/>
+        </w:rPr>
+        <w:t xml:space="preserve">Bei realen Anlagen oft so, dass die Anlage mehrfach belegt ist. Daher kann man nicht </w:t>
+      </w:r>
+      <w:r>
+        <w:rPr>
+          <w:rFonts w:ascii="Arial" w:hAnsi="Arial" w:cs="Arial"/>
+        </w:rPr>
+        <w:t>in allen Schritten die Werte von ganzen Sensoren auswerten (darf den Sensor nur in der Zeit verwenden, wenn es auch für meinen Prozessschritt aktiv ist =&gt; Würde dann zu einem anderen Ergebnis kommen</w:t>
+      </w:r>
+    </w:p>
+    <w:p>
+      <w:pPr>
+        <w:pStyle w:val="Listenabsatz"/>
+        <w:ind w:left="1440"/>
+        <w:rPr>
+          <w:rFonts w:ascii="Arial" w:hAnsi="Arial" w:cs="Arial"/>
+        </w:rPr>
+      </w:pPr>
+      <w:r>
+        <w:rPr>
+          <w:rFonts w:ascii="Arial" w:hAnsi="Arial" w:cs="Arial"/>
+        </w:rPr>
+        <w:t xml:space="preserve"> </w:t>
       </w:r>
     </w:p>
     <w:p>
@@ -414,13 +534,164 @@
         <w:rPr>
           <w:rFonts w:ascii="Arial" w:hAnsi="Arial" w:cs="Arial"/>
         </w:rPr>
-        <w:t>Benötigen wir überhaupt die Deviation oder reicht einfach nur zu sagen, ob eine Anomalie vorliegt oder nicht</w:t>
-      </w:r>
-      <w:r>
-        <w:rPr>
-          <w:rFonts w:ascii="Arial" w:hAnsi="Arial" w:cs="Arial"/>
-        </w:rPr>
-        <w:t>?</w:t>
+        <w:t>Was genau sollen wir vorstellen und in welchem Stil (Business Cas</w:t>
+      </w:r>
+      <w:r>
+        <w:rPr>
+          <w:rFonts w:ascii="Arial" w:hAnsi="Arial" w:cs="Arial"/>
+        </w:rPr>
+        <w:t>e</w:t>
+      </w:r>
+      <w:r>
+        <w:rPr>
+          <w:rFonts w:ascii="Arial" w:hAnsi="Arial" w:cs="Arial"/>
+        </w:rPr>
+        <w:t xml:space="preserve"> drum herum bauen)?</w:t>
+      </w:r>
+    </w:p>
+    <w:p>
+      <w:pPr>
+        <w:pStyle w:val="Listenabsatz"/>
+        <w:numPr>
+          <w:ilvl w:val="1"/>
+          <w:numId w:val="1"/>
+        </w:numPr>
+        <w:rPr>
+          <w:rFonts w:ascii="Arial" w:hAnsi="Arial" w:cs="Arial"/>
+        </w:rPr>
+      </w:pPr>
+      <w:r>
+        <w:rPr>
+          <w:rFonts w:ascii="Arial" w:hAnsi="Arial" w:cs="Arial"/>
+        </w:rPr>
+        <w:t>Was kostet eine Anlage, was 100, was 200 etc. =&gt; Rabattaktionen</w:t>
+      </w:r>
+    </w:p>
+    <w:p>
+      <w:pPr>
+        <w:pStyle w:val="Listenabsatz"/>
+        <w:numPr>
+          <w:ilvl w:val="1"/>
+          <w:numId w:val="1"/>
+        </w:numPr>
+        <w:rPr>
+          <w:rFonts w:ascii="Arial" w:hAnsi="Arial" w:cs="Arial"/>
+        </w:rPr>
+      </w:pPr>
+      <w:r>
+        <w:rPr>
+          <w:rFonts w:ascii="Arial" w:hAnsi="Arial" w:cs="Arial"/>
+        </w:rPr>
+        <w:t>Was kostet das System in der Cloud oder on-premise?</w:t>
+      </w:r>
+    </w:p>
+    <w:p>
+      <w:pPr>
+        <w:pStyle w:val="Listenabsatz"/>
+        <w:numPr>
+          <w:ilvl w:val="1"/>
+          <w:numId w:val="1"/>
+        </w:numPr>
+        <w:rPr>
+          <w:rFonts w:ascii="Arial" w:hAnsi="Arial" w:cs="Arial"/>
+        </w:rPr>
+      </w:pPr>
+      <w:r>
+        <w:rPr>
+          <w:rFonts w:ascii="Arial" w:hAnsi="Arial" w:cs="Arial"/>
+        </w:rPr>
+        <w:t>Erklären, wie sich die 60.000 € zusammensetzen (Einrichten der Software, Kundenschulung), unterschiedliche Reaktionszeiten beim Support definieren</w:t>
+      </w:r>
+    </w:p>
+    <w:p>
+      <w:pPr>
+        <w:pStyle w:val="Listenabsatz"/>
+        <w:numPr>
+          <w:ilvl w:val="1"/>
+          <w:numId w:val="1"/>
+        </w:numPr>
+        <w:rPr>
+          <w:rFonts w:ascii="Arial" w:hAnsi="Arial" w:cs="Arial"/>
+        </w:rPr>
+      </w:pPr>
+      <w:r>
+        <w:rPr>
+          <w:rFonts w:ascii="Arial" w:hAnsi="Arial" w:cs="Arial"/>
+        </w:rPr>
+        <w:t>Graphisch den Kundennutzen darstellen</w:t>
+      </w:r>
+    </w:p>
+    <w:p>
+      <w:pPr>
+        <w:pStyle w:val="Listenabsatz"/>
+        <w:numPr>
+          <w:ilvl w:val="1"/>
+          <w:numId w:val="1"/>
+        </w:numPr>
+        <w:rPr>
+          <w:rFonts w:ascii="Arial" w:hAnsi="Arial" w:cs="Arial"/>
+        </w:rPr>
+      </w:pPr>
+      <w:r>
+        <w:rPr>
+          <w:rFonts w:ascii="Arial" w:hAnsi="Arial" w:cs="Arial"/>
+        </w:rPr>
+        <w:t>Auf die unterschiedlichen Lösungsmöglichkeiten eingehen (Algorithmen) =&gt; Jemand, der sich nicht mit dem Thema auskennt sollte das auch nachvollziehen können =&gt; Kurz erklären, was ist eine prozesstechnische Anlage, was ist eine Anomalie, was ist der Kundennutzen und kurz erklären was die einzelnen Algorithmus machen mit Implementierung</w:t>
+      </w:r>
+    </w:p>
+    <w:p>
+      <w:pPr>
+        <w:pStyle w:val="Listenabsatz"/>
+        <w:numPr>
+          <w:ilvl w:val="1"/>
+          <w:numId w:val="1"/>
+        </w:numPr>
+        <w:rPr>
+          <w:rFonts w:ascii="Arial" w:hAnsi="Arial" w:cs="Arial"/>
+        </w:rPr>
+      </w:pPr>
+      <w:r>
+        <w:rPr>
+          <w:rFonts w:ascii="Arial" w:hAnsi="Arial" w:cs="Arial"/>
+        </w:rPr>
+        <w:t>Business Case ist eher nicht n</w:t>
+      </w:r>
+      <w:r>
+        <w:rPr>
+          <w:rFonts w:ascii="Arial" w:hAnsi="Arial" w:cs="Arial"/>
+        </w:rPr>
+        <w:t>otwendig</w:t>
+      </w:r>
+    </w:p>
+    <w:p>
+      <w:pPr>
+        <w:pStyle w:val="Listenabsatz"/>
+        <w:rPr>
+          <w:rFonts w:ascii="Arial" w:hAnsi="Arial" w:cs="Arial"/>
+        </w:rPr>
+      </w:pPr>
+    </w:p>
+    <w:p>
+      <w:pPr>
+        <w:pStyle w:val="Listenabsatz"/>
+        <w:rPr>
+          <w:rFonts w:ascii="Arial" w:hAnsi="Arial" w:cs="Arial"/>
+        </w:rPr>
+      </w:pPr>
+    </w:p>
+    <w:p>
+      <w:pPr>
+        <w:rPr>
+          <w:rFonts w:ascii="Arial" w:hAnsi="Arial" w:cs="Arial"/>
+          <w:b/>
+        </w:rPr>
+      </w:pPr>
+      <w:r>
+        <w:rPr>
+          <w:rFonts w:ascii="Arial" w:hAnsi="Arial" w:cs="Arial"/>
+          <w:b/>
+        </w:rPr>
+        <w:t>Aufgabenstellung bis zum nächsten Termin:</w:t>
       </w:r>
     </w:p>
     <w:p>
@@ -438,21 +709,7 @@
         <w:rPr>
           <w:rFonts w:ascii="Arial" w:hAnsi="Arial" w:cs="Arial"/>
         </w:rPr>
-        <w:t xml:space="preserve">„Deviation in </w:t>
-      </w:r>
-      <w:proofErr w:type="spellStart"/>
-      <w:r>
-        <w:rPr>
-          <w:rFonts w:ascii="Arial" w:hAnsi="Arial" w:cs="Arial"/>
-        </w:rPr>
-        <w:t>StepID</w:t>
-      </w:r>
-      <w:proofErr w:type="spellEnd"/>
-      <w:r>
-        <w:rPr>
-          <w:rFonts w:ascii="Arial" w:hAnsi="Arial" w:cs="Arial"/>
-        </w:rPr>
-        <w:t>“ (Seite 3) für uns relevant?</w:t>
+        <w:t>Mit in die Diskussion aufnehmen, welche Modelle nicht so gut liefen</w:t>
       </w:r>
     </w:p>
     <w:p>
@@ -470,50 +727,34 @@
         <w:rPr>
           <w:rFonts w:ascii="Arial" w:hAnsi="Arial" w:cs="Arial"/>
         </w:rPr>
-        <w:t>Sollen wir die „</w:t>
-      </w:r>
-      <w:proofErr w:type="spellStart"/>
-      <w:r>
-        <w:rPr>
-          <w:rFonts w:ascii="Arial" w:hAnsi="Arial" w:cs="Arial"/>
-        </w:rPr>
-        <w:t>CuStepNo</w:t>
-      </w:r>
-      <w:proofErr w:type="spellEnd"/>
-      <w:r>
-        <w:rPr>
-          <w:rFonts w:ascii="Arial" w:hAnsi="Arial" w:cs="Arial"/>
-        </w:rPr>
-        <w:t xml:space="preserve"> Value Y“ in das Modell mitaufnehmen?</w:t>
-      </w:r>
-    </w:p>
-    <w:p>
-      <w:pPr>
-        <w:pStyle w:val="Listenabsatz"/>
-        <w:numPr>
-          <w:ilvl w:val="0"/>
-          <w:numId w:val="1"/>
-        </w:numPr>
-        <w:rPr>
-          <w:rFonts w:ascii="Arial" w:hAnsi="Arial" w:cs="Arial"/>
-        </w:rPr>
-      </w:pPr>
-      <w:r>
-        <w:rPr>
-          <w:rFonts w:ascii="Arial" w:hAnsi="Arial" w:cs="Arial"/>
-        </w:rPr>
-        <w:t>Was genau sollen wir vorstellen und in welchem Stil (Business Cas drum herum bauen)?</w:t>
-      </w:r>
-    </w:p>
-    <w:p>
-      <w:pPr>
-        <w:rPr>
-          <w:rFonts w:ascii="Arial" w:hAnsi="Arial" w:cs="Arial"/>
-        </w:rPr>
-      </w:pPr>
-    </w:p>
-    <w:p>
-      <w:pPr>
+        <w:t>Können wir auch die Zeiträume, in denen die Anomalien auftreten eingrenzen? Können wir da auch mit anderen Verfahren eine Aussage machen? Oder auch wenn wir es Schrittweise betrachten? =&gt; Analyse auf dem Originaldatensatz</w:t>
+      </w:r>
+    </w:p>
+    <w:p>
+      <w:pPr>
+        <w:pStyle w:val="Listenabsatz"/>
+        <w:numPr>
+          <w:ilvl w:val="1"/>
+          <w:numId w:val="1"/>
+        </w:numPr>
+        <w:rPr>
+          <w:rFonts w:ascii="Arial" w:hAnsi="Arial" w:cs="Arial"/>
+        </w:rPr>
+      </w:pPr>
+      <w:r>
+        <w:rPr>
+          <w:rFonts w:ascii="Arial" w:hAnsi="Arial" w:cs="Arial"/>
+        </w:rPr>
+        <w:t>1. Zeitliche Dimension: Auf die Schritte</w:t>
+      </w:r>
+    </w:p>
+    <w:p>
+      <w:pPr>
+        <w:pStyle w:val="Listenabsatz"/>
+        <w:numPr>
+          <w:ilvl w:val="1"/>
+          <w:numId w:val="1"/>
+        </w:numPr>
         <w:rPr>
           <w:rFonts w:ascii="Arial" w:hAnsi="Arial" w:cs="Arial"/>
           <w:b/>
@@ -522,9 +763,14 @@
       <w:r>
         <w:rPr>
           <w:rFonts w:ascii="Arial" w:hAnsi="Arial" w:cs="Arial"/>
-          <w:b/>
-        </w:rPr>
-        <w:t>Aufgabenstellung bis zum nächsten Termin:</w:t>
+        </w:rPr>
+        <w:t>2. Zeitliche Dimension: Auf die 10 Sekunden genau</w:t>
+      </w:r>
+      <w:r>
+        <w:rPr>
+          <w:rFonts w:ascii="Arial" w:hAnsi="Arial" w:cs="Arial"/>
+        </w:rPr>
+        <w:t xml:space="preserve"> (Für den Batch-Prozess Nr. xy, fing die Anomalie um xy Uhr an und hörte um xy Uhr auf.</w:t>
       </w:r>
     </w:p>
     <w:p>

</xml_diff>

<commit_message>
Besprechung 12.04.022 - Notizen
</commit_message>
<xml_diff>
--- a/Documents/Fragen_Besprechungen.docx
+++ b/Documents/Fragen_Besprechungen.docx
@@ -780,6 +780,648 @@
           <w:bCs/>
         </w:rPr>
       </w:pPr>
+    </w:p>
+    <w:p>
+      <w:pPr>
+        <w:rPr>
+          <w:rFonts w:ascii="Arial" w:hAnsi="Arial" w:cs="Arial"/>
+          <w:bCs/>
+        </w:rPr>
+      </w:pPr>
+      <w:r>
+        <w:rPr>
+          <w:rFonts w:ascii="Arial" w:hAnsi="Arial" w:cs="Arial"/>
+          <w:bCs/>
+        </w:rPr>
+        <w:br w:type="page"/>
+      </w:r>
+    </w:p>
+    <w:p>
+      <w:pPr>
+        <w:rPr>
+          <w:rFonts w:ascii="Arial" w:hAnsi="Arial" w:cs="Arial"/>
+          <w:b/>
+          <w:sz w:val="28"/>
+          <w:szCs w:val="28"/>
+        </w:rPr>
+      </w:pPr>
+      <w:r>
+        <w:rPr>
+          <w:rFonts w:ascii="Arial" w:hAnsi="Arial" w:cs="Arial"/>
+          <w:b/>
+          <w:sz w:val="28"/>
+          <w:szCs w:val="28"/>
+        </w:rPr>
+        <w:lastRenderedPageBreak/>
+        <w:t xml:space="preserve">Besprechung – </w:t>
+      </w:r>
+      <w:r>
+        <w:rPr>
+          <w:rFonts w:ascii="Arial" w:hAnsi="Arial" w:cs="Arial"/>
+          <w:b/>
+          <w:sz w:val="28"/>
+          <w:szCs w:val="28"/>
+        </w:rPr>
+        <w:t>12</w:t>
+      </w:r>
+      <w:r>
+        <w:rPr>
+          <w:rFonts w:ascii="Arial" w:hAnsi="Arial" w:cs="Arial"/>
+          <w:b/>
+          <w:sz w:val="28"/>
+          <w:szCs w:val="28"/>
+        </w:rPr>
+        <w:t>.04.</w:t>
+      </w:r>
+    </w:p>
+    <w:p>
+      <w:pPr>
+        <w:pStyle w:val="Listenabsatz"/>
+        <w:numPr>
+          <w:ilvl w:val="0"/>
+          <w:numId w:val="1"/>
+        </w:numPr>
+        <w:rPr>
+          <w:rFonts w:ascii="Arial" w:hAnsi="Arial" w:cs="Arial"/>
+          <w:bCs/>
+        </w:rPr>
+      </w:pPr>
+      <w:r>
+        <w:rPr>
+          <w:noProof/>
+        </w:rPr>
+        <w:drawing>
+          <wp:anchor distT="0" distB="0" distL="114300" distR="114300" simplePos="0" relativeHeight="251658240" behindDoc="1" locked="0" layoutInCell="1" allowOverlap="1" wp14:anchorId="1CDE08D6" wp14:editId="58A4B481">
+            <wp:simplePos x="0" y="0"/>
+            <wp:positionH relativeFrom="column">
+              <wp:posOffset>-456565</wp:posOffset>
+            </wp:positionH>
+            <wp:positionV relativeFrom="paragraph">
+              <wp:posOffset>180497</wp:posOffset>
+            </wp:positionV>
+            <wp:extent cx="6811464" cy="2354580"/>
+            <wp:effectExtent l="0" t="0" r="8890" b="7620"/>
+            <wp:wrapTight wrapText="bothSides">
+              <wp:wrapPolygon edited="0">
+                <wp:start x="0" y="0"/>
+                <wp:lineTo x="0" y="21495"/>
+                <wp:lineTo x="21568" y="21495"/>
+                <wp:lineTo x="21568" y="0"/>
+                <wp:lineTo x="0" y="0"/>
+              </wp:wrapPolygon>
+            </wp:wrapTight>
+            <wp:docPr id="1" name="Grafik 1" descr="Ein Bild, das Tisch enthält.&#10;&#10;Automatisch generierte Beschreibung"/>
+            <wp:cNvGraphicFramePr>
+              <a:graphicFrameLocks xmlns:a="http://schemas.openxmlformats.org/drawingml/2006/main" noChangeAspect="1"/>
+            </wp:cNvGraphicFramePr>
+            <a:graphic xmlns:a="http://schemas.openxmlformats.org/drawingml/2006/main">
+              <a:graphicData uri="http://schemas.openxmlformats.org/drawingml/2006/picture">
+                <pic:pic xmlns:pic="http://schemas.openxmlformats.org/drawingml/2006/picture">
+                  <pic:nvPicPr>
+                    <pic:cNvPr id="1" name="Grafik 1" descr="Ein Bild, das Tisch enthält.&#10;&#10;Automatisch generierte Beschreibung"/>
+                    <pic:cNvPicPr/>
+                  </pic:nvPicPr>
+                  <pic:blipFill>
+                    <a:blip r:embed="rId5">
+                      <a:extLst>
+                        <a:ext uri="{28A0092B-C50C-407E-A947-70E740481C1C}">
+                          <a14:useLocalDpi xmlns:a14="http://schemas.microsoft.com/office/drawing/2010/main" val="0"/>
+                        </a:ext>
+                      </a:extLst>
+                    </a:blip>
+                    <a:stretch>
+                      <a:fillRect/>
+                    </a:stretch>
+                  </pic:blipFill>
+                  <pic:spPr>
+                    <a:xfrm>
+                      <a:off x="0" y="0"/>
+                      <a:ext cx="6811464" cy="2354580"/>
+                    </a:xfrm>
+                    <a:prstGeom prst="rect">
+                      <a:avLst/>
+                    </a:prstGeom>
+                  </pic:spPr>
+                </pic:pic>
+              </a:graphicData>
+            </a:graphic>
+            <wp14:sizeRelH relativeFrom="page">
+              <wp14:pctWidth>0</wp14:pctWidth>
+            </wp14:sizeRelH>
+            <wp14:sizeRelV relativeFrom="page">
+              <wp14:pctHeight>0</wp14:pctHeight>
+            </wp14:sizeRelV>
+          </wp:anchor>
+        </w:drawing>
+      </w:r>
+      <w:r>
+        <w:rPr>
+          <w:rFonts w:ascii="Arial" w:hAnsi="Arial" w:cs="Arial"/>
+          <w:bCs/>
+        </w:rPr>
+        <w:t>Präsentation zeigen</w:t>
+      </w:r>
+    </w:p>
+    <w:p>
+      <w:pPr>
+        <w:pStyle w:val="Listenabsatz"/>
+        <w:numPr>
+          <w:ilvl w:val="0"/>
+          <w:numId w:val="1"/>
+        </w:numPr>
+        <w:rPr>
+          <w:rFonts w:ascii="Arial" w:hAnsi="Arial" w:cs="Arial"/>
+          <w:bCs/>
+        </w:rPr>
+      </w:pPr>
+      <w:r>
+        <w:rPr>
+          <w:rFonts w:ascii="Arial" w:hAnsi="Arial" w:cs="Arial"/>
+          <w:bCs/>
+        </w:rPr>
+        <w:t>Problem: Wir haben eigentlich nur Anomalien (siehe Bild)</w:t>
+      </w:r>
+      <w:r>
+        <w:rPr>
+          <w:rFonts w:ascii="Arial" w:hAnsi="Arial" w:cs="Arial"/>
+          <w:bCs/>
+        </w:rPr>
+        <w:t xml:space="preserve"> </w:t>
+      </w:r>
+    </w:p>
+    <w:p>
+      <w:pPr>
+        <w:pStyle w:val="Listenabsatz"/>
+        <w:numPr>
+          <w:ilvl w:val="0"/>
+          <w:numId w:val="1"/>
+        </w:numPr>
+        <w:rPr>
+          <w:rFonts w:ascii="Arial" w:hAnsi="Arial" w:cs="Arial"/>
+          <w:bCs/>
+        </w:rPr>
+      </w:pPr>
+      <w:r>
+        <w:rPr>
+          <w:rFonts w:ascii="Arial" w:hAnsi="Arial" w:cs="Arial"/>
+          <w:bCs/>
+        </w:rPr>
+        <w:t xml:space="preserve">Soll im </w:t>
+      </w:r>
+      <w:r>
+        <w:rPr>
+          <w:rFonts w:ascii="Arial" w:hAnsi="Arial" w:cs="Arial"/>
+          <w:bCs/>
+        </w:rPr>
+        <w:t>Allgemeinen</w:t>
+      </w:r>
+      <w:r>
+        <w:rPr>
+          <w:rFonts w:ascii="Arial" w:hAnsi="Arial" w:cs="Arial"/>
+          <w:bCs/>
+        </w:rPr>
+        <w:t xml:space="preserve"> erklärt werden, was eine prozesstechnische Anlage ist und soll auch auf die vorliegende Anlage eingegangen werden?</w:t>
+      </w:r>
+    </w:p>
+    <w:p>
+      <w:pPr>
+        <w:pStyle w:val="Listenabsatz"/>
+        <w:numPr>
+          <w:ilvl w:val="1"/>
+          <w:numId w:val="1"/>
+        </w:numPr>
+        <w:rPr>
+          <w:rFonts w:ascii="Arial" w:hAnsi="Arial" w:cs="Arial"/>
+          <w:bCs/>
+        </w:rPr>
+      </w:pPr>
+      <w:r>
+        <w:rPr>
+          <w:rFonts w:ascii="Arial" w:hAnsi="Arial" w:cs="Arial"/>
+          <w:bCs/>
+        </w:rPr>
+        <w:t>Eingehen</w:t>
+      </w:r>
+      <w:r>
+        <w:rPr>
+          <w:rFonts w:ascii="Arial" w:hAnsi="Arial" w:cs="Arial"/>
+          <w:bCs/>
+        </w:rPr>
+        <w:t>, welche allgemeine Verfahren es gibt, um etwas herzustellen (Fertigung von Stückgut, Kontinuierlichen Prozess (Destillationkolonne), Batch-Verfahren)</w:t>
+      </w:r>
+    </w:p>
+    <w:p>
+      <w:pPr>
+        <w:pStyle w:val="Listenabsatz"/>
+        <w:numPr>
+          <w:ilvl w:val="0"/>
+          <w:numId w:val="1"/>
+        </w:numPr>
+        <w:rPr>
+          <w:rFonts w:ascii="Arial" w:hAnsi="Arial" w:cs="Arial"/>
+          <w:bCs/>
+        </w:rPr>
+      </w:pPr>
+      <w:r>
+        <w:rPr>
+          <w:rFonts w:ascii="Arial" w:hAnsi="Arial" w:cs="Arial"/>
+          <w:bCs/>
+        </w:rPr>
+        <w:t>Wie sieht das aus mit den Daten, wenn wir eigentlich nur Anomalien drinnen haben =&gt; Sollte es nicht so sein, dass wir größtenteils Normalzustände haben und</w:t>
+      </w:r>
+      <w:r>
+        <w:rPr>
+          <w:rFonts w:ascii="Arial" w:hAnsi="Arial" w:cs="Arial"/>
+          <w:bCs/>
+        </w:rPr>
+        <w:t xml:space="preserve"> kaum Anomalien</w:t>
+      </w:r>
+      <w:r>
+        <w:rPr>
+          <w:rFonts w:ascii="Arial" w:hAnsi="Arial" w:cs="Arial"/>
+          <w:bCs/>
+        </w:rPr>
+        <w:t xml:space="preserve"> </w:t>
+      </w:r>
+    </w:p>
+    <w:p>
+      <w:pPr>
+        <w:pStyle w:val="Listenabsatz"/>
+        <w:numPr>
+          <w:ilvl w:val="1"/>
+          <w:numId w:val="1"/>
+        </w:numPr>
+        <w:rPr>
+          <w:rFonts w:ascii="Arial" w:hAnsi="Arial" w:cs="Arial"/>
+          <w:bCs/>
+        </w:rPr>
+      </w:pPr>
+      <w:r>
+        <w:rPr>
+          <w:rFonts w:ascii="Arial" w:hAnsi="Arial" w:cs="Arial"/>
+          <w:bCs/>
+        </w:rPr>
+        <w:t>Ist bei dem Datensatz so</w:t>
+      </w:r>
+      <w:r>
+        <w:rPr>
+          <w:rFonts w:ascii="Arial" w:hAnsi="Arial" w:cs="Arial"/>
+          <w:bCs/>
+        </w:rPr>
+        <w:t xml:space="preserve"> (wurde so im Labor erzeugt)</w:t>
+      </w:r>
+    </w:p>
+    <w:p>
+      <w:pPr>
+        <w:pStyle w:val="Listenabsatz"/>
+        <w:numPr>
+          <w:ilvl w:val="1"/>
+          <w:numId w:val="1"/>
+        </w:numPr>
+        <w:rPr>
+          <w:rFonts w:ascii="Arial" w:hAnsi="Arial" w:cs="Arial"/>
+          <w:bCs/>
+        </w:rPr>
+      </w:pPr>
+      <w:r>
+        <w:rPr>
+          <w:rFonts w:ascii="Arial" w:hAnsi="Arial" w:cs="Arial"/>
+          <w:bCs/>
+        </w:rPr>
+        <w:t>Anzahl von Gutfällen erhöhen z.B.</w:t>
+      </w:r>
+    </w:p>
+    <w:p>
+      <w:pPr>
+        <w:pStyle w:val="Listenabsatz"/>
+        <w:numPr>
+          <w:ilvl w:val="0"/>
+          <w:numId w:val="1"/>
+        </w:numPr>
+        <w:rPr>
+          <w:rFonts w:ascii="Arial" w:hAnsi="Arial" w:cs="Arial"/>
+          <w:bCs/>
+        </w:rPr>
+      </w:pPr>
+      <w:r>
+        <w:rPr>
+          <w:rFonts w:ascii="Arial" w:hAnsi="Arial" w:cs="Arial"/>
+          <w:bCs/>
+        </w:rPr>
+        <w:t xml:space="preserve">StepID 2 vorhanden, obwohl nicht in Fließdiagramm angegeben ist!? </w:t>
+      </w:r>
+      <w:r>
+        <w:rPr>
+          <w:rFonts w:ascii="Arial" w:hAnsi="Arial" w:cs="Arial"/>
+          <w:bCs/>
+        </w:rPr>
+        <w:t>Welchen Sinn hat diese ID und warum fehlt sie teilweise?</w:t>
+      </w:r>
+    </w:p>
+    <w:p>
+      <w:pPr>
+        <w:pStyle w:val="Listenabsatz"/>
+        <w:numPr>
+          <w:ilvl w:val="1"/>
+          <w:numId w:val="1"/>
+        </w:numPr>
+        <w:rPr>
+          <w:rFonts w:ascii="Arial" w:hAnsi="Arial" w:cs="Arial"/>
+          <w:bCs/>
+        </w:rPr>
+      </w:pPr>
+      <w:r>
+        <w:rPr>
+          <w:rFonts w:ascii="Arial" w:hAnsi="Arial" w:cs="Arial"/>
+          <w:bCs/>
+        </w:rPr>
+        <w:t>Schließen für das Ventil</w:t>
+      </w:r>
+    </w:p>
+    <w:p>
+      <w:pPr>
+        <w:pStyle w:val="Listenabsatz"/>
+        <w:numPr>
+          <w:ilvl w:val="1"/>
+          <w:numId w:val="1"/>
+        </w:numPr>
+        <w:rPr>
+          <w:rFonts w:ascii="Arial" w:hAnsi="Arial" w:cs="Arial"/>
+          <w:bCs/>
+        </w:rPr>
+      </w:pPr>
+      <w:r>
+        <w:rPr>
+          <w:rFonts w:ascii="Arial" w:hAnsi="Arial" w:cs="Arial"/>
+          <w:bCs/>
+        </w:rPr>
+        <w:t>Können wir rauswerfen</w:t>
+      </w:r>
+    </w:p>
+    <w:p>
+      <w:pPr>
+        <w:rPr>
+          <w:rFonts w:ascii="Arial" w:hAnsi="Arial" w:cs="Arial"/>
+          <w:bCs/>
+        </w:rPr>
+      </w:pPr>
+    </w:p>
+    <w:p>
+      <w:pPr>
+        <w:pStyle w:val="Listenabsatz"/>
+        <w:numPr>
+          <w:ilvl w:val="0"/>
+          <w:numId w:val="1"/>
+        </w:numPr>
+        <w:rPr>
+          <w:rFonts w:ascii="Arial" w:hAnsi="Arial" w:cs="Arial"/>
+          <w:bCs/>
+        </w:rPr>
+      </w:pPr>
+      <w:r>
+        <w:rPr>
+          <w:rFonts w:ascii="Arial" w:hAnsi="Arial" w:cs="Arial"/>
+          <w:bCs/>
+        </w:rPr>
+        <w:t xml:space="preserve">Idee: Shiften die Spalte „Step_new“ um eins =&gt; Dann können wir schauen, wann StepID 1 und StepID 4 nebeneinander sind =&gt; Dies zeigt einen neuen Prozess an, welcher einen neuen Index bekommt, um somit die einzelnen Batches unterscheiden zu können </w:t>
+      </w:r>
+    </w:p>
+    <w:p>
+      <w:pPr>
+        <w:pStyle w:val="Listenabsatz"/>
+        <w:numPr>
+          <w:ilvl w:val="1"/>
+          <w:numId w:val="1"/>
+        </w:numPr>
+        <w:rPr>
+          <w:rFonts w:ascii="Arial" w:hAnsi="Arial" w:cs="Arial"/>
+          <w:bCs/>
+        </w:rPr>
+      </w:pPr>
+      <w:r>
+        <w:rPr>
+          <w:rFonts w:ascii="Arial" w:hAnsi="Arial" w:cs="Arial"/>
+          <w:bCs/>
+        </w:rPr>
+        <w:t>Wie weit von der ersten 1 entfernt</w:t>
+      </w:r>
+    </w:p>
+    <w:p>
+      <w:pPr>
+        <w:rPr>
+          <w:rFonts w:ascii="Arial" w:hAnsi="Arial" w:cs="Arial"/>
+          <w:bCs/>
+        </w:rPr>
+      </w:pPr>
+    </w:p>
+    <w:p>
+      <w:pPr>
+        <w:rPr>
+          <w:rFonts w:ascii="Arial" w:hAnsi="Arial" w:cs="Arial"/>
+          <w:bCs/>
+        </w:rPr>
+      </w:pPr>
+    </w:p>
+    <w:p>
+      <w:pPr>
+        <w:rPr>
+          <w:rFonts w:ascii="Arial" w:hAnsi="Arial" w:cs="Arial"/>
+          <w:b/>
+          <w:bCs/>
+        </w:rPr>
+      </w:pPr>
+      <w:r>
+        <w:rPr>
+          <w:rFonts w:ascii="Arial" w:hAnsi="Arial" w:cs="Arial"/>
+          <w:b/>
+          <w:bCs/>
+        </w:rPr>
+        <w:t>Ergänzungen:</w:t>
+      </w:r>
+    </w:p>
+    <w:p>
+      <w:pPr>
+        <w:pStyle w:val="Listenabsatz"/>
+        <w:numPr>
+          <w:ilvl w:val="0"/>
+          <w:numId w:val="1"/>
+        </w:numPr>
+        <w:rPr>
+          <w:rFonts w:ascii="Arial" w:hAnsi="Arial" w:cs="Arial"/>
+          <w:bCs/>
+        </w:rPr>
+      </w:pPr>
+      <w:r>
+        <w:rPr>
+          <w:rFonts w:ascii="Arial" w:hAnsi="Arial" w:cs="Arial"/>
+          <w:bCs/>
+        </w:rPr>
+        <w:t>Was für Support bieten wir an? (in Präsentation ergänzen)</w:t>
+      </w:r>
+    </w:p>
+    <w:p>
+      <w:pPr>
+        <w:pStyle w:val="Listenabsatz"/>
+        <w:numPr>
+          <w:ilvl w:val="0"/>
+          <w:numId w:val="1"/>
+        </w:numPr>
+        <w:rPr>
+          <w:rFonts w:ascii="Arial" w:hAnsi="Arial" w:cs="Arial"/>
+          <w:bCs/>
+        </w:rPr>
+      </w:pPr>
+      <w:r>
+        <w:rPr>
+          <w:rFonts w:ascii="Arial" w:hAnsi="Arial" w:cs="Arial"/>
+          <w:bCs/>
+        </w:rPr>
+        <w:t>Textuelle Beschreibung mit dem Bild darstellen bei der Anlage (oder Beschreibung komplett in Worten)</w:t>
+      </w:r>
+    </w:p>
+    <w:p>
+      <w:pPr>
+        <w:pStyle w:val="Listenabsatz"/>
+        <w:numPr>
+          <w:ilvl w:val="0"/>
+          <w:numId w:val="1"/>
+        </w:numPr>
+        <w:rPr>
+          <w:rFonts w:ascii="Arial" w:hAnsi="Arial" w:cs="Arial"/>
+          <w:bCs/>
+        </w:rPr>
+      </w:pPr>
+      <w:r>
+        <w:rPr>
+          <w:rFonts w:ascii="Arial" w:hAnsi="Arial" w:cs="Arial"/>
+          <w:bCs/>
+        </w:rPr>
+        <w:t>Überschrift bei Bild ergänzen</w:t>
+      </w:r>
+    </w:p>
+    <w:p>
+      <w:pPr>
+        <w:pStyle w:val="Listenabsatz"/>
+        <w:numPr>
+          <w:ilvl w:val="0"/>
+          <w:numId w:val="1"/>
+        </w:numPr>
+        <w:rPr>
+          <w:rFonts w:ascii="Arial" w:hAnsi="Arial" w:cs="Arial"/>
+          <w:bCs/>
+        </w:rPr>
+      </w:pPr>
+      <w:r>
+        <w:rPr>
+          <w:rFonts w:ascii="Arial" w:hAnsi="Arial" w:cs="Arial"/>
+          <w:bCs/>
+        </w:rPr>
+        <w:t>Mind. 10 Minuten bis max. 15 Minuten Vorstellung der Präsentation</w:t>
+      </w:r>
+    </w:p>
+    <w:p>
+      <w:pPr>
+        <w:pStyle w:val="Listenabsatz"/>
+        <w:numPr>
+          <w:ilvl w:val="0"/>
+          <w:numId w:val="1"/>
+        </w:numPr>
+        <w:rPr>
+          <w:rFonts w:ascii="Arial" w:hAnsi="Arial" w:cs="Arial"/>
+          <w:bCs/>
+        </w:rPr>
+      </w:pPr>
+      <w:r>
+        <w:rPr>
+          <w:rFonts w:ascii="Arial" w:hAnsi="Arial" w:cs="Arial"/>
+          <w:bCs/>
+        </w:rPr>
+        <w:t>Ergebnis in der Folie zeigen (z.B.: Graphisch); In die Folien einbauen am besten</w:t>
+      </w:r>
+    </w:p>
+    <w:p>
+      <w:pPr>
+        <w:rPr>
+          <w:rFonts w:ascii="Arial" w:hAnsi="Arial" w:cs="Arial"/>
+          <w:bCs/>
+        </w:rPr>
+      </w:pPr>
+    </w:p>
+    <w:p>
+      <w:pPr>
+        <w:rPr>
+          <w:rFonts w:ascii="Arial" w:hAnsi="Arial" w:cs="Arial"/>
+          <w:b/>
+          <w:bCs/>
+        </w:rPr>
+      </w:pPr>
+      <w:r>
+        <w:rPr>
+          <w:rFonts w:ascii="Arial" w:hAnsi="Arial" w:cs="Arial"/>
+          <w:b/>
+          <w:bCs/>
+        </w:rPr>
+        <w:lastRenderedPageBreak/>
+        <w:t>Ilias:</w:t>
+      </w:r>
+    </w:p>
+    <w:p>
+      <w:pPr>
+        <w:pStyle w:val="Listenabsatz"/>
+        <w:numPr>
+          <w:ilvl w:val="0"/>
+          <w:numId w:val="1"/>
+        </w:numPr>
+        <w:rPr>
+          <w:rFonts w:ascii="Arial" w:hAnsi="Arial" w:cs="Arial"/>
+          <w:b/>
+          <w:bCs/>
+        </w:rPr>
+      </w:pPr>
+      <w:r>
+        <w:rPr>
+          <w:rFonts w:ascii="Arial" w:hAnsi="Arial" w:cs="Arial"/>
+          <w:bCs/>
+        </w:rPr>
+        <w:t>Python-Version notieren</w:t>
+      </w:r>
+    </w:p>
+    <w:p>
+      <w:pPr>
+        <w:pStyle w:val="Listenabsatz"/>
+        <w:numPr>
+          <w:ilvl w:val="0"/>
+          <w:numId w:val="1"/>
+        </w:numPr>
+        <w:rPr>
+          <w:rFonts w:ascii="Arial" w:hAnsi="Arial" w:cs="Arial"/>
+          <w:b/>
+          <w:bCs/>
+        </w:rPr>
+      </w:pPr>
+      <w:r>
+        <w:rPr>
+          <w:rFonts w:ascii="Arial" w:hAnsi="Arial" w:cs="Arial"/>
+          <w:bCs/>
+        </w:rPr>
+        <w:t>Welche Pakete verwendet wurden</w:t>
+      </w:r>
+    </w:p>
+    <w:p>
+      <w:pPr>
+        <w:ind w:left="360"/>
+        <w:rPr>
+          <w:rFonts w:ascii="Arial" w:hAnsi="Arial" w:cs="Arial"/>
+          <w:bCs/>
+        </w:rPr>
+      </w:pPr>
+      <w:r>
+        <w:rPr>
+          <w:rFonts w:ascii="Arial" w:hAnsi="Arial" w:cs="Arial"/>
+          <w:bCs/>
+        </w:rPr>
+        <w:t xml:space="preserve"> </w:t>
+      </w:r>
     </w:p>
     <w:sectPr>
       <w:pgSz w:w="11906" w:h="16838"/>

</xml_diff>